<commit_message>
task3 had a mistake
</commit_message>
<xml_diff>
--- a/3rdWeek/2017051203056刘松.docx
+++ b/3rdWeek/2017051203056刘松.docx
@@ -72,7 +72,7 @@
     <w:p>
       <w:pPr>
         <w:rPr>
-          <w:rFonts w:ascii="仿宋" w:eastAsia="仿宋" w:hAnsi="仿宋" w:hint="eastAsia"/>
+          <w:rFonts w:ascii="仿宋" w:eastAsia="仿宋" w:hAnsi="仿宋"/>
           <w:b/>
           <w:sz w:val="28"/>
         </w:rPr>
@@ -93,8 +93,6 @@
         </w:rPr>
         <w:t>：</w:t>
       </w:r>
-      <w:bookmarkStart w:id="0" w:name="_GoBack"/>
-      <w:bookmarkEnd w:id="0"/>
     </w:p>
     <w:p>
       <w:pPr>
@@ -156,12 +154,22 @@
         </w:rPr>
         <w:t>ithub代码链接地址：</w:t>
       </w:r>
+    </w:p>
+    <w:p>
+      <w:pPr>
+        <w:pStyle w:val="a6"/>
+        <w:ind w:left="360" w:firstLineChars="0" w:firstLine="0"/>
+        <w:rPr>
+          <w:rFonts w:ascii="仿宋" w:eastAsia="仿宋" w:hAnsi="仿宋"/>
+          <w:sz w:val="24"/>
+        </w:rPr>
+      </w:pPr>
       <w:hyperlink r:id="rId7" w:history="1">
         <w:r>
           <w:rPr>
             <w:rStyle w:val="a3"/>
           </w:rPr>
-          <w:t>https://github.com/liu8926847/Deep-Learning-Course</w:t>
+          <w:t>https://github.com/liu8926847/Deep-Learning-Course/tree/master/3rdWeek</w:t>
         </w:r>
       </w:hyperlink>
     </w:p>
@@ -281,7 +289,7 @@
     <w:p>
       <w:pPr>
         <w:rPr>
-          <w:rFonts w:ascii="仿宋" w:eastAsia="仿宋" w:hAnsi="仿宋"/>
+          <w:rFonts w:ascii="仿宋" w:eastAsia="仿宋" w:hAnsi="仿宋" w:hint="eastAsia"/>
           <w:sz w:val="24"/>
         </w:rPr>
       </w:pPr>
@@ -325,14 +333,6 @@
           </wp:inline>
         </w:drawing>
       </w:r>
-    </w:p>
-    <w:p>
-      <w:pPr>
-        <w:rPr>
-          <w:rFonts w:ascii="仿宋" w:eastAsia="仿宋" w:hAnsi="仿宋"/>
-          <w:sz w:val="24"/>
-        </w:rPr>
-      </w:pPr>
     </w:p>
     <w:p>
       <w:pPr>
@@ -415,7 +415,7 @@
     <w:p>
       <w:pPr>
         <w:rPr>
-          <w:rFonts w:ascii="仿宋" w:eastAsia="仿宋" w:hAnsi="仿宋"/>
+          <w:rFonts w:ascii="仿宋" w:eastAsia="仿宋" w:hAnsi="仿宋" w:hint="eastAsia"/>
           <w:sz w:val="24"/>
         </w:rPr>
       </w:pPr>
@@ -459,14 +459,8 @@
           </wp:inline>
         </w:drawing>
       </w:r>
-    </w:p>
-    <w:p>
-      <w:pPr>
-        <w:rPr>
-          <w:rFonts w:ascii="仿宋" w:eastAsia="仿宋" w:hAnsi="仿宋"/>
-          <w:sz w:val="24"/>
-        </w:rPr>
-      </w:pPr>
+      <w:bookmarkStart w:id="0" w:name="_GoBack"/>
+      <w:bookmarkEnd w:id="0"/>
     </w:p>
     <w:p>
       <w:pPr>
@@ -509,10 +503,10 @@
           <w:noProof/>
         </w:rPr>
         <w:drawing>
-          <wp:inline distT="0" distB="0" distL="0" distR="0" wp14:anchorId="40B306A7" wp14:editId="738958F2">
-            <wp:extent cx="5274310" cy="3790950"/>
-            <wp:effectExtent l="0" t="0" r="2540" b="0"/>
-            <wp:docPr id="4" name="图片 4"/>
+          <wp:inline distT="0" distB="0" distL="0" distR="0" wp14:anchorId="674CA6B7" wp14:editId="4A81B26D">
+            <wp:extent cx="4135498" cy="3742661"/>
+            <wp:effectExtent l="0" t="0" r="0" b="0"/>
+            <wp:docPr id="9" name="图片 9"/>
             <wp:cNvGraphicFramePr>
               <a:graphicFrameLocks xmlns:a="http://schemas.openxmlformats.org/drawingml/2006/main" noChangeAspect="1"/>
             </wp:cNvGraphicFramePr>
@@ -532,7 +526,7 @@
                   <pic:spPr>
                     <a:xfrm>
                       <a:off x="0" y="0"/>
-                      <a:ext cx="5274310" cy="3790950"/>
+                      <a:ext cx="4142024" cy="3748567"/>
                     </a:xfrm>
                     <a:prstGeom prst="rect">
                       <a:avLst/>
@@ -557,35 +551,35 @@
           <w:rFonts w:ascii="仿宋" w:eastAsia="仿宋" w:hAnsi="仿宋" w:hint="eastAsia"/>
           <w:sz w:val="24"/>
         </w:rPr>
+        <w:t>Task</w:t>
+      </w:r>
+      <w:r>
+        <w:rPr>
+          <w:rFonts w:ascii="仿宋" w:eastAsia="仿宋" w:hAnsi="仿宋"/>
+          <w:sz w:val="24"/>
+        </w:rPr>
+        <w:t>4</w:t>
+      </w:r>
+      <w:r>
+        <w:rPr>
+          <w:rFonts w:ascii="仿宋" w:eastAsia="仿宋" w:hAnsi="仿宋" w:hint="eastAsia"/>
+          <w:sz w:val="24"/>
+        </w:rPr>
+        <w:t>：</w:t>
+      </w:r>
+    </w:p>
+    <w:p>
+      <w:pPr>
+        <w:rPr>
+          <w:rFonts w:ascii="仿宋" w:eastAsia="仿宋" w:hAnsi="仿宋"/>
+          <w:sz w:val="24"/>
+        </w:rPr>
+      </w:pPr>
+      <w:r>
+        <w:rPr>
+          <w:noProof/>
+        </w:rPr>
         <w:lastRenderedPageBreak/>
-        <w:t>Task</w:t>
-      </w:r>
-      <w:r>
-        <w:rPr>
-          <w:rFonts w:ascii="仿宋" w:eastAsia="仿宋" w:hAnsi="仿宋"/>
-          <w:sz w:val="24"/>
-        </w:rPr>
-        <w:t>4</w:t>
-      </w:r>
-      <w:r>
-        <w:rPr>
-          <w:rFonts w:ascii="仿宋" w:eastAsia="仿宋" w:hAnsi="仿宋" w:hint="eastAsia"/>
-          <w:sz w:val="24"/>
-        </w:rPr>
-        <w:t>：</w:t>
-      </w:r>
-    </w:p>
-    <w:p>
-      <w:pPr>
-        <w:rPr>
-          <w:rFonts w:ascii="仿宋" w:eastAsia="仿宋" w:hAnsi="仿宋"/>
-          <w:sz w:val="24"/>
-        </w:rPr>
-      </w:pPr>
-      <w:r>
-        <w:rPr>
-          <w:noProof/>
-        </w:rPr>
         <w:drawing>
           <wp:inline distT="0" distB="0" distL="0" distR="0" wp14:anchorId="32FC398C" wp14:editId="10502209">
             <wp:extent cx="5274310" cy="3521075"/>
@@ -719,7 +713,7 @@
     <w:p>
       <w:pPr>
         <w:rPr>
-          <w:rFonts w:ascii="仿宋" w:eastAsia="仿宋" w:hAnsi="仿宋" w:hint="eastAsia"/>
+          <w:rFonts w:ascii="仿宋" w:eastAsia="仿宋" w:hAnsi="仿宋"/>
           <w:sz w:val="24"/>
         </w:rPr>
       </w:pPr>
@@ -1629,6 +1623,18 @@
       <w:szCs w:val="18"/>
     </w:rPr>
   </w:style>
+  <w:style w:type="character" w:styleId="ab">
+    <w:name w:val="FollowedHyperlink"/>
+    <w:basedOn w:val="a0"/>
+    <w:uiPriority w:val="99"/>
+    <w:semiHidden/>
+    <w:unhideWhenUsed/>
+    <w:rsid w:val="00E0140B"/>
+    <w:rPr>
+      <w:color w:val="800080" w:themeColor="followedHyperlink"/>
+      <w:u w:val="single"/>
+    </w:rPr>
+  </w:style>
 </w:styles>
 </file>
 

</xml_diff>